<commit_message>
Fixed grammar and spelling issues in the document.
</commit_message>
<xml_diff>
--- a/Crave on campus.docx
+++ b/Crave on campus.docx
@@ -183,13 +183,17 @@
       <w:r>
         <w:t xml:space="preserve">The 2nd level Data Flow Diagram gives deeper information of the college/university restaurant management system. It contains more details of the hotel staff, customers, means of payments, exact locations, order IDs, Driver IDs, </w:t>
       </w:r>
-      <w:proofErr w:type="gramStart"/>
-      <w:r>
-        <w:t>Drivers</w:t>
-      </w:r>
-      <w:proofErr w:type="gramEnd"/>
-      <w:r>
-        <w:t xml:space="preserve"> employment details, Rating about the driver, restaurant and services and Details of student graduation year. </w:t>
+      <w:r>
+        <w:t>Driver’s</w:t>
+      </w:r>
+      <w:r>
+        <w:t xml:space="preserve"> employment details, Rating about the driver, restaurant and services</w:t>
+      </w:r>
+      <w:r>
+        <w:t>,</w:t>
+      </w:r>
+      <w:r>
+        <w:t xml:space="preserve"> and Details of student graduation year. </w:t>
       </w:r>
     </w:p>
     <w:p>
@@ -199,11 +203,9 @@
       <w:r>
         <w:t xml:space="preserve">The 2nd level Dataflow Diagram functionalities where admin can log in and manage all the functionalities of the system. It also </w:t>
       </w:r>
-      <w:proofErr w:type="gramStart"/>
-      <w:r>
-        <w:t>allow</w:t>
-      </w:r>
-      <w:proofErr w:type="gramEnd"/>
+      <w:r>
+        <w:t>allows</w:t>
+      </w:r>
       <w:r>
         <w:t xml:space="preserve"> the admin to add, remove, and update student, staff, or driver details and provide the ratings to food delivery ratings. The other functionality is that it allows the admin to generate accurate reports of all restaurant sections-faculties, orders, staff, drivers, and location, delivery, or payment details.</w:t>
       </w:r>
@@ -366,15 +368,13 @@
               </w:rPr>
               <w:t xml:space="preserve">OBJ 001: To </w:t>
             </w:r>
-            <w:proofErr w:type="spellStart"/>
-            <w:r>
-              <w:rPr>
-                <w:sz w:val="16"/>
-                <w:szCs w:val="16"/>
-              </w:rPr>
-              <w:t>mange</w:t>
-            </w:r>
-            <w:proofErr w:type="spellEnd"/>
+            <w:r>
+              <w:rPr>
+                <w:sz w:val="16"/>
+                <w:szCs w:val="16"/>
+              </w:rPr>
+              <w:t>manage</w:t>
+            </w:r>
             <w:r>
               <w:rPr>
                 <w:sz w:val="16"/>
@@ -382,17 +382,13 @@
               </w:rPr>
               <w:t xml:space="preserve"> secured food delivery </w:t>
             </w:r>
-            <w:proofErr w:type="spellStart"/>
-            <w:proofErr w:type="gramStart"/>
-            <w:r>
-              <w:rPr>
-                <w:sz w:val="16"/>
-                <w:szCs w:val="16"/>
-              </w:rPr>
-              <w:t>with in</w:t>
-            </w:r>
-            <w:proofErr w:type="spellEnd"/>
-            <w:proofErr w:type="gramEnd"/>
+            <w:r>
+              <w:rPr>
+                <w:sz w:val="16"/>
+                <w:szCs w:val="16"/>
+              </w:rPr>
+              <w:t>within</w:t>
+            </w:r>
             <w:r>
               <w:rPr>
                 <w:sz w:val="16"/>
@@ -443,15 +439,13 @@
               </w:rPr>
               <w:t xml:space="preserve">OBJ 002: Access to various local </w:t>
             </w:r>
-            <w:proofErr w:type="gramStart"/>
-            <w:r>
-              <w:rPr>
-                <w:sz w:val="16"/>
-                <w:szCs w:val="16"/>
-              </w:rPr>
-              <w:t>restaurants(</w:t>
-            </w:r>
-            <w:proofErr w:type="gramEnd"/>
+            <w:r>
+              <w:rPr>
+                <w:sz w:val="16"/>
+                <w:szCs w:val="16"/>
+              </w:rPr>
+              <w:t>restaurants (</w:t>
+            </w:r>
             <w:r>
               <w:rPr>
                 <w:sz w:val="16"/>
@@ -638,7 +632,21 @@
                 <w:sz w:val="16"/>
                 <w:szCs w:val="16"/>
               </w:rPr>
-              <w:t>The system will behave as described in the following user case when a person request for a food delivery</w:t>
+              <w:t>The system will behave as described in the following use case when a person request</w:t>
+            </w:r>
+            <w:r>
+              <w:rPr>
+                <w:sz w:val="16"/>
+                <w:szCs w:val="16"/>
+              </w:rPr>
+              <w:t>s</w:t>
+            </w:r>
+            <w:r>
+              <w:rPr>
+                <w:sz w:val="16"/>
+                <w:szCs w:val="16"/>
+              </w:rPr>
+              <w:t xml:space="preserve"> a food delivery</w:t>
             </w:r>
           </w:p>
         </w:tc>
@@ -727,21 +735,33 @@
               </w:rPr>
               <w:t xml:space="preserve">The person who </w:t>
             </w:r>
-            <w:proofErr w:type="gramStart"/>
-            <w:r>
-              <w:rPr>
-                <w:sz w:val="16"/>
-                <w:szCs w:val="16"/>
-              </w:rPr>
-              <w:t>deliver</w:t>
-            </w:r>
-            <w:proofErr w:type="gramEnd"/>
-            <w:r>
-              <w:rPr>
-                <w:sz w:val="16"/>
-                <w:szCs w:val="16"/>
-              </w:rPr>
-              <w:t xml:space="preserve"> the food and the driver who is going to deliver the food have been identified by their ID, paid for the item it placed the order and provide correct direction </w:t>
+            <w:r>
+              <w:rPr>
+                <w:sz w:val="16"/>
+                <w:szCs w:val="16"/>
+              </w:rPr>
+              <w:t>delivers</w:t>
+            </w:r>
+            <w:r>
+              <w:rPr>
+                <w:sz w:val="16"/>
+                <w:szCs w:val="16"/>
+              </w:rPr>
+              <w:t xml:space="preserve"> the food and the driver who is going to deliver the food have been identified by their ID, paid for the item it placed the order</w:t>
+            </w:r>
+            <w:r>
+              <w:rPr>
+                <w:sz w:val="16"/>
+                <w:szCs w:val="16"/>
+              </w:rPr>
+              <w:t>,</w:t>
+            </w:r>
+            <w:r>
+              <w:rPr>
+                <w:sz w:val="16"/>
+                <w:szCs w:val="16"/>
+              </w:rPr>
+              <w:t xml:space="preserve"> and provide correct direction </w:t>
             </w:r>
           </w:p>
         </w:tc>
@@ -1036,15 +1056,13 @@
                 <w:szCs w:val="16"/>
               </w:rPr>
             </w:pPr>
-            <w:proofErr w:type="gramStart"/>
-            <w:r>
-              <w:rPr>
-                <w:sz w:val="16"/>
-                <w:szCs w:val="16"/>
-              </w:rPr>
-              <w:t>Person</w:t>
-            </w:r>
-            <w:proofErr w:type="gramEnd"/>
+            <w:r>
+              <w:rPr>
+                <w:sz w:val="16"/>
+                <w:szCs w:val="16"/>
+              </w:rPr>
+              <w:t>Persons</w:t>
+            </w:r>
             <w:r>
               <w:rPr>
                 <w:sz w:val="16"/>
@@ -1114,17 +1132,22 @@
                 <w:sz w:val="16"/>
                 <w:szCs w:val="16"/>
               </w:rPr>
-              <w:t xml:space="preserve">System </w:t>
-            </w:r>
-            <w:proofErr w:type="gramStart"/>
-            <w:r>
-              <w:rPr>
-                <w:sz w:val="16"/>
-                <w:szCs w:val="16"/>
-              </w:rPr>
-              <w:t>provide</w:t>
-            </w:r>
-            <w:proofErr w:type="gramEnd"/>
+              <w:t>The s</w:t>
+            </w:r>
+            <w:r>
+              <w:rPr>
+                <w:sz w:val="16"/>
+                <w:szCs w:val="16"/>
+              </w:rPr>
+              <w:t xml:space="preserve">ystem </w:t>
+            </w:r>
+            <w:r>
+              <w:rPr>
+                <w:sz w:val="16"/>
+                <w:szCs w:val="16"/>
+              </w:rPr>
+              <w:t>provides</w:t>
+            </w:r>
             <w:r>
               <w:rPr>
                 <w:sz w:val="16"/>
@@ -1189,15 +1212,13 @@
                 <w:szCs w:val="16"/>
               </w:rPr>
             </w:pPr>
-            <w:proofErr w:type="gramStart"/>
-            <w:r>
-              <w:rPr>
-                <w:sz w:val="16"/>
-                <w:szCs w:val="16"/>
-              </w:rPr>
-              <w:t>Person</w:t>
-            </w:r>
-            <w:proofErr w:type="gramEnd"/>
+            <w:r>
+              <w:rPr>
+                <w:sz w:val="16"/>
+                <w:szCs w:val="16"/>
+              </w:rPr>
+              <w:t>Persons</w:t>
+            </w:r>
             <w:r>
               <w:rPr>
                 <w:sz w:val="16"/>
@@ -1267,23 +1288,42 @@
                 <w:sz w:val="16"/>
                 <w:szCs w:val="16"/>
               </w:rPr>
-              <w:t xml:space="preserve">System </w:t>
-            </w:r>
-            <w:proofErr w:type="gramStart"/>
-            <w:r>
-              <w:rPr>
-                <w:sz w:val="16"/>
-                <w:szCs w:val="16"/>
-              </w:rPr>
-              <w:t>display</w:t>
-            </w:r>
-            <w:proofErr w:type="gramEnd"/>
-            <w:r>
-              <w:rPr>
-                <w:sz w:val="16"/>
-                <w:szCs w:val="16"/>
-              </w:rPr>
-              <w:t xml:space="preserve"> the payment information and collect the data</w:t>
+              <w:t>The s</w:t>
+            </w:r>
+            <w:r>
+              <w:rPr>
+                <w:sz w:val="16"/>
+                <w:szCs w:val="16"/>
+              </w:rPr>
+              <w:t xml:space="preserve">ystem </w:t>
+            </w:r>
+            <w:r>
+              <w:rPr>
+                <w:sz w:val="16"/>
+                <w:szCs w:val="16"/>
+              </w:rPr>
+              <w:t>displays</w:t>
+            </w:r>
+            <w:r>
+              <w:rPr>
+                <w:sz w:val="16"/>
+                <w:szCs w:val="16"/>
+              </w:rPr>
+              <w:t xml:space="preserve"> the payment information and collect</w:t>
+            </w:r>
+            <w:r>
+              <w:rPr>
+                <w:sz w:val="16"/>
+                <w:szCs w:val="16"/>
+              </w:rPr>
+              <w:t>s</w:t>
+            </w:r>
+            <w:r>
+              <w:rPr>
+                <w:sz w:val="16"/>
+                <w:szCs w:val="16"/>
+              </w:rPr>
+              <w:t xml:space="preserve"> the data</w:t>
             </w:r>
           </w:p>
         </w:tc>
@@ -1342,21 +1382,19 @@
                 <w:szCs w:val="16"/>
               </w:rPr>
             </w:pPr>
-            <w:proofErr w:type="gramStart"/>
-            <w:r>
-              <w:rPr>
-                <w:sz w:val="16"/>
-                <w:szCs w:val="16"/>
-              </w:rPr>
-              <w:t>Person</w:t>
-            </w:r>
-            <w:proofErr w:type="gramEnd"/>
-            <w:r>
-              <w:rPr>
-                <w:sz w:val="16"/>
-                <w:szCs w:val="16"/>
-              </w:rPr>
-              <w:t xml:space="preserve"> provide the payment detail and placed the order</w:t>
+            <w:r>
+              <w:rPr>
+                <w:sz w:val="16"/>
+                <w:szCs w:val="16"/>
+              </w:rPr>
+              <w:t>Persons</w:t>
+            </w:r>
+            <w:r>
+              <w:rPr>
+                <w:sz w:val="16"/>
+                <w:szCs w:val="16"/>
+              </w:rPr>
+              <w:t xml:space="preserve"> provide the payment detail and place the order</w:t>
             </w:r>
           </w:p>
         </w:tc>
@@ -1420,23 +1458,28 @@
                 <w:sz w:val="16"/>
                 <w:szCs w:val="16"/>
               </w:rPr>
-              <w:t xml:space="preserve">System </w:t>
-            </w:r>
-            <w:proofErr w:type="gramStart"/>
-            <w:r>
-              <w:rPr>
-                <w:sz w:val="16"/>
-                <w:szCs w:val="16"/>
-              </w:rPr>
-              <w:t>provide</w:t>
-            </w:r>
-            <w:proofErr w:type="gramEnd"/>
-            <w:r>
-              <w:rPr>
-                <w:sz w:val="16"/>
-                <w:szCs w:val="16"/>
-              </w:rPr>
-              <w:t xml:space="preserve"> a confirmation to the user</w:t>
+              <w:t>The s</w:t>
+            </w:r>
+            <w:r>
+              <w:rPr>
+                <w:sz w:val="16"/>
+                <w:szCs w:val="16"/>
+              </w:rPr>
+              <w:t xml:space="preserve">ystem </w:t>
+            </w:r>
+            <w:r>
+              <w:rPr>
+                <w:sz w:val="16"/>
+                <w:szCs w:val="16"/>
+              </w:rPr>
+              <w:t>confirms</w:t>
+            </w:r>
+            <w:r>
+              <w:rPr>
+                <w:sz w:val="16"/>
+                <w:szCs w:val="16"/>
+              </w:rPr>
+              <w:t xml:space="preserve"> to the user</w:t>
             </w:r>
           </w:p>
         </w:tc>
@@ -1500,7 +1543,14 @@
                 <w:sz w:val="16"/>
                 <w:szCs w:val="16"/>
               </w:rPr>
-              <w:t>System sent the information to the restaurants and to all the registered driver</w:t>
+              <w:t>The s</w:t>
+            </w:r>
+            <w:r>
+              <w:rPr>
+                <w:sz w:val="16"/>
+                <w:szCs w:val="16"/>
+              </w:rPr>
+              <w:t>ystem sent the information to the restaurants and all the registered driver</w:t>
             </w:r>
           </w:p>
         </w:tc>
@@ -1559,21 +1609,40 @@
                 <w:szCs w:val="16"/>
               </w:rPr>
             </w:pPr>
-            <w:proofErr w:type="gramStart"/>
-            <w:r>
-              <w:rPr>
-                <w:sz w:val="16"/>
-                <w:szCs w:val="16"/>
-              </w:rPr>
-              <w:t>restaurant</w:t>
-            </w:r>
-            <w:proofErr w:type="gramEnd"/>
-            <w:r>
-              <w:rPr>
-                <w:sz w:val="16"/>
-                <w:szCs w:val="16"/>
-              </w:rPr>
-              <w:t xml:space="preserve"> validate the order and prepare the food. Once food is ready it will update to the system</w:t>
+            <w:r>
+              <w:rPr>
+                <w:sz w:val="16"/>
+                <w:szCs w:val="16"/>
+              </w:rPr>
+              <w:t>R</w:t>
+            </w:r>
+            <w:r>
+              <w:rPr>
+                <w:sz w:val="16"/>
+                <w:szCs w:val="16"/>
+              </w:rPr>
+              <w:t>estaurants</w:t>
+            </w:r>
+            <w:r>
+              <w:rPr>
+                <w:sz w:val="16"/>
+                <w:szCs w:val="16"/>
+              </w:rPr>
+              <w:t xml:space="preserve"> validate the order and prepare the food. Once </w:t>
+            </w:r>
+            <w:r>
+              <w:rPr>
+                <w:sz w:val="16"/>
+                <w:szCs w:val="16"/>
+              </w:rPr>
+              <w:t xml:space="preserve">the </w:t>
+            </w:r>
+            <w:r>
+              <w:rPr>
+                <w:sz w:val="16"/>
+                <w:szCs w:val="16"/>
+              </w:rPr>
+              <w:t>food is ready it will update to the system</w:t>
             </w:r>
           </w:p>
         </w:tc>
@@ -1637,17 +1706,22 @@
                 <w:sz w:val="16"/>
                 <w:szCs w:val="16"/>
               </w:rPr>
-              <w:t xml:space="preserve">System then </w:t>
-            </w:r>
-            <w:proofErr w:type="gramStart"/>
-            <w:r>
-              <w:rPr>
-                <w:sz w:val="16"/>
-                <w:szCs w:val="16"/>
-              </w:rPr>
-              <w:t>notify</w:t>
-            </w:r>
-            <w:proofErr w:type="gramEnd"/>
+              <w:t>The s</w:t>
+            </w:r>
+            <w:r>
+              <w:rPr>
+                <w:sz w:val="16"/>
+                <w:szCs w:val="16"/>
+              </w:rPr>
+              <w:t xml:space="preserve">ystem then </w:t>
+            </w:r>
+            <w:r>
+              <w:rPr>
+                <w:sz w:val="16"/>
+                <w:szCs w:val="16"/>
+              </w:rPr>
+              <w:t>notifies</w:t>
+            </w:r>
             <w:r>
               <w:rPr>
                 <w:sz w:val="16"/>
@@ -1717,7 +1791,14 @@
                 <w:sz w:val="16"/>
                 <w:szCs w:val="16"/>
               </w:rPr>
-              <w:t>Driver will pick up and then deliver to the given address and update it in the system</w:t>
+              <w:t>The d</w:t>
+            </w:r>
+            <w:r>
+              <w:rPr>
+                <w:sz w:val="16"/>
+                <w:szCs w:val="16"/>
+              </w:rPr>
+              <w:t>river will pick up and then deliver to the given address and update it in the system</w:t>
             </w:r>
           </w:p>
         </w:tc>
@@ -1781,17 +1862,22 @@
                 <w:sz w:val="16"/>
                 <w:szCs w:val="16"/>
               </w:rPr>
-              <w:t xml:space="preserve">System </w:t>
-            </w:r>
-            <w:proofErr w:type="gramStart"/>
-            <w:r>
-              <w:rPr>
-                <w:sz w:val="16"/>
-                <w:szCs w:val="16"/>
-              </w:rPr>
-              <w:t>make</w:t>
-            </w:r>
-            <w:proofErr w:type="gramEnd"/>
+              <w:t>The s</w:t>
+            </w:r>
+            <w:r>
+              <w:rPr>
+                <w:sz w:val="16"/>
+                <w:szCs w:val="16"/>
+              </w:rPr>
+              <w:t xml:space="preserve">ystem </w:t>
+            </w:r>
+            <w:r>
+              <w:rPr>
+                <w:sz w:val="16"/>
+                <w:szCs w:val="16"/>
+              </w:rPr>
+              <w:t>makes</w:t>
+            </w:r>
             <w:r>
               <w:rPr>
                 <w:sz w:val="16"/>
@@ -1824,7 +1910,7 @@
                 <w:sz w:val="16"/>
                 <w:szCs w:val="16"/>
               </w:rPr>
-              <w:t>Post condition</w:t>
+              <w:t>Postcondition</w:t>
             </w:r>
           </w:p>
         </w:tc>
@@ -1847,7 +1933,14 @@
                 <w:sz w:val="16"/>
                 <w:szCs w:val="16"/>
               </w:rPr>
-              <w:t>System can handle any delivery issue by customer support</w:t>
+              <w:t>The s</w:t>
+            </w:r>
+            <w:r>
+              <w:rPr>
+                <w:sz w:val="16"/>
+                <w:szCs w:val="16"/>
+              </w:rPr>
+              <w:t>ystem can handle any delivery issue by customer support</w:t>
             </w:r>
           </w:p>
         </w:tc>
@@ -1896,17 +1989,29 @@
                 <w:sz w:val="16"/>
                 <w:szCs w:val="16"/>
               </w:rPr>
-              <w:t xml:space="preserve">If the payment will not go through or restaurant is closed or restaurant information is not correct, if the drivers are not available to deliver then transition will not go </w:t>
-            </w:r>
-            <w:proofErr w:type="gramStart"/>
-            <w:r>
-              <w:rPr>
-                <w:sz w:val="16"/>
-                <w:szCs w:val="16"/>
-              </w:rPr>
-              <w:t>through</w:t>
-            </w:r>
-            <w:proofErr w:type="gramEnd"/>
+              <w:t xml:space="preserve">If the payment will not go through or restaurant is closed or restaurant information is not correct, if the drivers are not available to deliver then </w:t>
+            </w:r>
+            <w:r>
+              <w:rPr>
+                <w:sz w:val="16"/>
+                <w:szCs w:val="16"/>
+              </w:rPr>
+              <w:t xml:space="preserve">the </w:t>
+            </w:r>
+            <w:r>
+              <w:rPr>
+                <w:sz w:val="16"/>
+                <w:szCs w:val="16"/>
+              </w:rPr>
+              <w:t xml:space="preserve">transition will not go </w:t>
+            </w:r>
+            <w:r>
+              <w:rPr>
+                <w:sz w:val="16"/>
+                <w:szCs w:val="16"/>
+              </w:rPr>
+              <w:t>through,</w:t>
+            </w:r>
             <w:r>
               <w:rPr>
                 <w:sz w:val="16"/>
@@ -2390,7 +2495,7 @@
         </w:numPr>
       </w:pPr>
       <w:r>
-        <w:t xml:space="preserve">Insert in </w:t>
+        <w:t xml:space="preserve">Insert </w:t>
       </w:r>
       <w:r>
         <w:t>fake, but reasonable, data into the new rating tables</w:t>
@@ -4079,6 +4184,7 @@
   <w:style w:type="character" w:default="1" w:styleId="DefaultParagraphFont">
     <w:name w:val="Default Paragraph Font"/>
     <w:uiPriority w:val="1"/>
+    <w:semiHidden/>
     <w:unhideWhenUsed/>
   </w:style>
   <w:style w:type="table" w:default="1" w:styleId="TableNormal">
@@ -4981,6 +5087,7 @@
   </w:compat>
   <w:rsids>
     <w:rsidRoot w:val="004E54AB"/>
+    <w:rsid w:val="00072490"/>
     <w:rsid w:val="00486798"/>
     <w:rsid w:val="004E54AB"/>
     <w:rsid w:val="0083617F"/>
@@ -5439,9 +5546,6 @@
   <w:style w:type="paragraph" w:customStyle="1" w:styleId="D603D6071302472B87F16E52BFBF3FF8">
     <w:name w:val="D603D6071302472B87F16E52BFBF3FF8"/>
   </w:style>
-  <w:style w:type="paragraph" w:customStyle="1" w:styleId="0603A7170EA741DBBC35F4ED641703FF">
-    <w:name w:val="0603A7170EA741DBBC35F4ED641703FF"/>
-  </w:style>
   <w:style w:type="paragraph" w:customStyle="1" w:styleId="6A54F445BCD44ED0842FCBA588C6B06E">
     <w:name w:val="6A54F445BCD44ED0842FCBA588C6B06E"/>
   </w:style>
@@ -5726,9 +5830,12 @@
 </file>
 
 <file path=customXml/item1.xml><?xml version="1.0" encoding="utf-8"?>
-<p:properties xmlns:p="http://schemas.microsoft.com/office/2006/metadata/properties" xmlns:xsi="http://www.w3.org/2001/XMLSchema-instance" xmlns:pc="http://schemas.microsoft.com/office/infopath/2007/PartnerControls">
-  <documentManagement/>
-</p:properties>
+<?mso-contentType ?>
+<FormTemplates xmlns="http://schemas.microsoft.com/sharepoint/v3/contenttype/forms">
+  <Display>DocumentLibraryForm</Display>
+  <Edit>DocumentLibraryForm</Edit>
+  <New>DocumentLibraryForm</New>
+</FormTemplates>
 </file>
 
 <file path=customXml/item2.xml><?xml version="1.0" encoding="utf-8"?>
@@ -5878,19 +5985,15 @@
 </file>
 
 <file path=customXml/item3.xml><?xml version="1.0" encoding="utf-8"?>
-<?mso-contentType ?>
-<FormTemplates xmlns="http://schemas.microsoft.com/sharepoint/v3/contenttype/forms">
-  <Display>DocumentLibraryForm</Display>
-  <Edit>DocumentLibraryForm</Edit>
-  <New>DocumentLibraryForm</New>
-</FormTemplates>
+<p:properties xmlns:p="http://schemas.microsoft.com/office/2006/metadata/properties" xmlns:xsi="http://www.w3.org/2001/XMLSchema-instance" xmlns:pc="http://schemas.microsoft.com/office/infopath/2007/PartnerControls">
+  <documentManagement/>
+</p:properties>
 </file>
 
 <file path=customXml/itemProps1.xml><?xml version="1.0" encoding="utf-8"?>
-<ds:datastoreItem xmlns:ds="http://schemas.openxmlformats.org/officeDocument/2006/customXml" ds:itemID="{FE8F86C7-83C8-4312-A080-14D7C45C19D3}">
+<ds:datastoreItem xmlns:ds="http://schemas.openxmlformats.org/officeDocument/2006/customXml" ds:itemID="{135063FF-61BD-400F-A80E-D6FCFC08D0FA}">
   <ds:schemaRefs>
-    <ds:schemaRef ds:uri="http://schemas.microsoft.com/office/2006/metadata/properties"/>
-    <ds:schemaRef ds:uri="http://schemas.microsoft.com/office/infopath/2007/PartnerControls"/>
+    <ds:schemaRef ds:uri="http://schemas.microsoft.com/sharepoint/v3/contenttype/forms"/>
   </ds:schemaRefs>
 </ds:datastoreItem>
 </file>
@@ -5914,9 +6017,10 @@
 </file>
 
 <file path=customXml/itemProps3.xml><?xml version="1.0" encoding="utf-8"?>
-<ds:datastoreItem xmlns:ds="http://schemas.openxmlformats.org/officeDocument/2006/customXml" ds:itemID="{135063FF-61BD-400F-A80E-D6FCFC08D0FA}">
+<ds:datastoreItem xmlns:ds="http://schemas.openxmlformats.org/officeDocument/2006/customXml" ds:itemID="{FE8F86C7-83C8-4312-A080-14D7C45C19D3}">
   <ds:schemaRefs>
-    <ds:schemaRef ds:uri="http://schemas.microsoft.com/sharepoint/v3/contenttype/forms"/>
+    <ds:schemaRef ds:uri="http://schemas.microsoft.com/office/2006/metadata/properties"/>
+    <ds:schemaRef ds:uri="http://schemas.microsoft.com/office/infopath/2007/PartnerControls"/>
   </ds:schemaRefs>
 </ds:datastoreItem>
 </file>
</xml_diff>

<commit_message>
Updated document to include more detail and fixed up some issues.
</commit_message>
<xml_diff>
--- a/Crave on campus.docx
+++ b/Crave on campus.docx
@@ -165,7 +165,13 @@
         <w:ind w:left="360"/>
       </w:pPr>
       <w:r>
-        <w:t>The ERD system consists of the 1st Level Dataflow Diagram and Second Level Dataflow Diagram. The 1st Level Dataflow Diagram indicates that the system is divided into sub-systems such as vehicle details, drivers’ details, people involved-Student/Staff, Location-faculties for students and staff, orders, and restaurant details/Ratings. Each unit deals with one or more data flow. All of them combined to give the functionality of the college/university restaurant management system.</w:t>
+        <w:t xml:space="preserve">This project was initially created by students in the past, studying at UNC Charlotte, to create a database system that was designed to handle deliveries on campus during the COVID-19 pandemic. Due to the increased risk of spreading the COVID-19 virus, the students at UNC Charlotte wanted deliveries to be handled by faculty staff and other students, which the university keeps a record of vaccinations and positive tests. This way, only staff and students who were known to NOT be COVID-19 positive would be the </w:t>
+      </w:r>
+      <w:r>
+        <w:t>ones</w:t>
+      </w:r>
+      <w:r>
+        <w:t xml:space="preserve"> to deliver, drastically lowering the risk of catching the virus.</w:t>
       </w:r>
     </w:p>
     <w:p>
@@ -173,7 +179,13 @@
         <w:ind w:left="360"/>
       </w:pPr>
       <w:r>
-        <w:t>In the 1st level Dataflow Diagram, the main entities and outputs include processing the user records and generating a report of user categories (Student, Staff, Drivers - ratings), processing all orders category records and producing a report of all orders, and processing locations of all orders made and reports of those locations (Different faculties). It also supports processing details of vehicles used in the delivery of orders in different locations (faculties), processing delivery details and generating a report on all deliveries made, processing orders made by the student and producing reports, and processing orders made by staff and producing reports</w:t>
+        <w:t xml:space="preserve">Now, currently in 2021, my team and I have continued this project to add additional functionality to the database for data access, data entry, and reporting on ratings (from 1 - 5) for the different drivers AND restaurants that students may order from. This way, students could be informed of the driver associated with their </w:t>
+      </w:r>
+      <w:r>
+        <w:t>order and</w:t>
+      </w:r>
+      <w:r>
+        <w:t xml:space="preserve"> may cancel their order if he or she has a low rating. Students may also view ratings for restaurants, so they may base their decision on ordering depending on the restaurants rating.</w:t>
       </w:r>
     </w:p>
     <w:p>
@@ -181,33 +193,7 @@
         <w:ind w:left="360"/>
       </w:pPr>
       <w:r>
-        <w:t xml:space="preserve">The 2nd level Data Flow Diagram gives deeper information of the college/university restaurant management system. It contains more details of the hotel staff, customers, means of payments, exact locations, order IDs, Driver IDs, </w:t>
-      </w:r>
-      <w:r>
-        <w:t>Driver’s</w:t>
-      </w:r>
-      <w:r>
-        <w:t xml:space="preserve"> employment details, Rating about the driver, restaurant and services</w:t>
-      </w:r>
-      <w:r>
-        <w:t>,</w:t>
-      </w:r>
-      <w:r>
-        <w:t xml:space="preserve"> and Details of student graduation year. </w:t>
-      </w:r>
-    </w:p>
-    <w:p>
-      <w:pPr>
-        <w:ind w:left="360"/>
-      </w:pPr>
-      <w:r>
-        <w:t xml:space="preserve">The 2nd level Dataflow Diagram functionalities where admin can log in and manage all the functionalities of the system. It also </w:t>
-      </w:r>
-      <w:r>
-        <w:t>allows</w:t>
-      </w:r>
-      <w:r>
-        <w:t xml:space="preserve"> the admin to add, remove, and update student, staff, or driver details and provide the ratings to food delivery ratings. The other functionality is that it allows the admin to generate accurate reports of all restaurant sections-faculties, orders, staff, drivers, and location, delivery, or payment details.</w:t>
+        <w:t>We have added tables, views, procedures, and functions to this database to extend the functionality.</w:t>
       </w:r>
     </w:p>
     <w:p>
@@ -239,18 +225,84 @@
         <w:ind w:left="360"/>
       </w:pPr>
       <w:r>
-        <w:t>The main purpose of this college/university restaurant management system is to show the production of reports, inventories, staff/student/driver/location/faculty/vehicle records/ratings as well as managing orders. This system is only useful to users which are involved in restaurant interactions such as staff, students, and drivers as well as ratings</w:t>
-      </w:r>
-      <w:r>
-        <w:t>.</w:t>
+        <w:t>T</w:t>
+      </w:r>
+      <w:r>
+        <w:t xml:space="preserve">he main purpose of this college/university restaurant management system is to show the production of reports, inventories, staff/student/driver/location/faculty/vehicle records/ratings, and a list of orders. This system is useful for users who enjoy ordering food through delivery in order to reduce the spread of COVID-19. The user then has information on other students' </w:t>
+      </w:r>
+      <w:r>
+        <w:t>interactions</w:t>
+      </w:r>
+      <w:r>
+        <w:t xml:space="preserve"> with the drivers and restaurants that are </w:t>
+      </w:r>
+      <w:r>
+        <w:t>a part</w:t>
+      </w:r>
+      <w:r>
+        <w:t xml:space="preserve"> of the system.</w:t>
       </w:r>
     </w:p>
     <w:p>
       <w:pPr>
+        <w:ind w:left="360"/>
+      </w:pPr>
+    </w:p>
+    <w:p>
+      <w:pPr>
+        <w:ind w:left="360"/>
+      </w:pPr>
+      <w:r>
+        <w:t>The ERD system consists of the 1st Level Dataflow Diagram and Second Level Dataflow Diagram. The 1st Level Dataflow Diagram indicates that the system is divided into sub-systems such as vehicle details, drivers’ details, people involved-Student/Staff, Location-faculties for students and staff, orders, and restaurant details/Ratings. Each unit deals with one or more data flow. All of them combined to give the functionality of the college/university restaurant management system.</w:t>
+      </w:r>
+    </w:p>
+    <w:p>
+      <w:pPr>
+        <w:ind w:left="360"/>
+      </w:pPr>
+    </w:p>
+    <w:p>
+      <w:pPr>
+        <w:ind w:left="360"/>
+      </w:pPr>
+      <w:r>
+        <w:lastRenderedPageBreak/>
+        <w:t>In the 1st level Dataflow Diagram, the main entities and outputs include processing the user records and generating a report of user categories (Student, Staff, Drivers - ratings), processing all orders category records and producing a report of all orders, and processing locations of all orders made and reports of those locations (Different faculties). It also supports processing details of vehicles used in the delivery of orders in different locations (faculties), processing delivery details and generating a report on all deliveries made, processing orders made by the student and producing reports, and processing orders made by staff and producing reports.</w:t>
+      </w:r>
+    </w:p>
+    <w:p>
+      <w:pPr>
+        <w:ind w:left="360"/>
+      </w:pPr>
+    </w:p>
+    <w:p>
+      <w:pPr>
+        <w:ind w:left="360"/>
+      </w:pPr>
+      <w:r>
+        <w:t xml:space="preserve">The 2nd level Data Flow Diagram gives deeper information of the college/university restaurant management system. It contains more details of the hotel staff, customers, means of payments, exact locations, order IDs, Driver IDs, </w:t>
+      </w:r>
+      <w:r>
+        <w:t>Driver’s</w:t>
+      </w:r>
+      <w:r>
+        <w:t xml:space="preserve"> employment details, Rating about the driver, restaurant and services and Details of student graduation year. The 2nd level Dataflow Diagram functionalities where admin can log in and manage all the functionalities of the system. It also </w:t>
+      </w:r>
+      <w:r>
+        <w:t>allows</w:t>
+      </w:r>
+      <w:r>
+        <w:t xml:space="preserve"> the admin to add, remove, and update student, staff, or driver details and provide the ratings to food delivery ratings. The other functionality is that it allows the admin to generate accurate reports of all restaurant sections-faculties, orders, staff, drivers, and location, delivery, or payment </w:t>
+      </w:r>
+      <w:r>
+        <w:t>details.</w:t>
+      </w:r>
+    </w:p>
+    <w:p>
+      <w:pPr>
         <w:pStyle w:val="Heading2"/>
       </w:pPr>
       <w:r>
-        <w:lastRenderedPageBreak/>
         <w:t>Use Cases</w:t>
       </w:r>
     </w:p>
@@ -394,7 +446,7 @@
                 <w:sz w:val="16"/>
                 <w:szCs w:val="16"/>
               </w:rPr>
-              <w:t xml:space="preserve"> a campus (Objective)</w:t>
+              <w:t xml:space="preserve"> a campus</w:t>
             </w:r>
           </w:p>
         </w:tc>
@@ -444,14 +496,7 @@
                 <w:sz w:val="16"/>
                 <w:szCs w:val="16"/>
               </w:rPr>
-              <w:t>restaurants (</w:t>
-            </w:r>
-            <w:r>
-              <w:rPr>
-                <w:sz w:val="16"/>
-                <w:szCs w:val="16"/>
-              </w:rPr>
-              <w:t>Objective)</w:t>
+              <w:t>restaurants</w:t>
             </w:r>
           </w:p>
         </w:tc>
@@ -494,7 +539,7 @@
                 <w:sz w:val="16"/>
                 <w:szCs w:val="16"/>
               </w:rPr>
-              <w:t>OBJ 003: Restricted Drivers and accessible restaurants system (Business Rules)</w:t>
+              <w:t>OBJ 003: Restricted Drivers and accessible restaurants system</w:t>
             </w:r>
           </w:p>
         </w:tc>
@@ -537,7 +582,7 @@
                 <w:sz w:val="16"/>
                 <w:szCs w:val="16"/>
               </w:rPr>
-              <w:t>OBJ 004: Delivery food to correct person and location (Business Rule)</w:t>
+              <w:t>OBJ 004: Delivery food to correct person and location</w:t>
             </w:r>
           </w:p>
         </w:tc>
@@ -580,7 +625,14 @@
                 <w:sz w:val="16"/>
                 <w:szCs w:val="16"/>
               </w:rPr>
-              <w:t>OBJ 004: Delivery food to correct person and location (Business Rule)</w:t>
+              <w:t xml:space="preserve">OBJ 004: </w:t>
+            </w:r>
+            <w:r>
+              <w:rPr>
+                <w:sz w:val="16"/>
+                <w:szCs w:val="16"/>
+              </w:rPr>
+              <w:t>Timely and safe deliveries for students.</w:t>
             </w:r>
           </w:p>
         </w:tc>
@@ -632,21 +684,14 @@
                 <w:sz w:val="16"/>
                 <w:szCs w:val="16"/>
               </w:rPr>
-              <w:t>The system will behave as described in the following use case when a person request</w:t>
-            </w:r>
-            <w:r>
-              <w:rPr>
-                <w:sz w:val="16"/>
-                <w:szCs w:val="16"/>
-              </w:rPr>
-              <w:t>s</w:t>
-            </w:r>
-            <w:r>
-              <w:rPr>
-                <w:sz w:val="16"/>
-                <w:szCs w:val="16"/>
-              </w:rPr>
-              <w:t xml:space="preserve"> a food delivery</w:t>
+              <w:t xml:space="preserve">The system will capture what the user orders, as well as the rating he or she gives to the driver and restaurant. </w:t>
+            </w:r>
+            <w:r>
+              <w:rPr>
+                <w:sz w:val="16"/>
+                <w:szCs w:val="16"/>
+              </w:rPr>
+              <w:t>The user may view his or her assigned driver’s average ratings to assess whether they want to change the order.</w:t>
             </w:r>
           </w:p>
         </w:tc>
@@ -747,21 +792,28 @@
                 <w:sz w:val="16"/>
                 <w:szCs w:val="16"/>
               </w:rPr>
-              <w:t xml:space="preserve"> the food and the driver who is going to deliver the food have been identified by their ID, paid for the item it placed the order</w:t>
-            </w:r>
-            <w:r>
-              <w:rPr>
-                <w:sz w:val="16"/>
-                <w:szCs w:val="16"/>
-              </w:rPr>
-              <w:t>,</w:t>
-            </w:r>
-            <w:r>
-              <w:rPr>
-                <w:sz w:val="16"/>
-                <w:szCs w:val="16"/>
-              </w:rPr>
-              <w:t xml:space="preserve"> and provide correct direction </w:t>
+              <w:t xml:space="preserve"> the food and the driver who is going to deliver the food have been </w:t>
+            </w:r>
+            <w:r>
+              <w:rPr>
+                <w:sz w:val="16"/>
+                <w:szCs w:val="16"/>
+              </w:rPr>
+              <w:t xml:space="preserve">inserted into the system and </w:t>
+            </w:r>
+            <w:r>
+              <w:rPr>
+                <w:sz w:val="16"/>
+                <w:szCs w:val="16"/>
+              </w:rPr>
+              <w:t>identified by their ID</w:t>
+            </w:r>
+            <w:r>
+              <w:rPr>
+                <w:sz w:val="16"/>
+                <w:szCs w:val="16"/>
+              </w:rPr>
+              <w:t>. The order must be inserted into the order table followed with an optional rating for that specific order’s restaurant and driver.</w:t>
             </w:r>
           </w:p>
         </w:tc>
@@ -933,7 +985,21 @@
                 <w:sz w:val="16"/>
                 <w:szCs w:val="16"/>
               </w:rPr>
-              <w:t>Person requested for a food delivery</w:t>
+              <w:t>User</w:t>
+            </w:r>
+            <w:r>
+              <w:rPr>
+                <w:sz w:val="16"/>
+                <w:szCs w:val="16"/>
+              </w:rPr>
+              <w:t xml:space="preserve"> </w:t>
+            </w:r>
+            <w:r>
+              <w:rPr>
+                <w:sz w:val="16"/>
+                <w:szCs w:val="16"/>
+              </w:rPr>
+              <w:t>finds a specific restaurant of his or her choice.</w:t>
             </w:r>
           </w:p>
         </w:tc>
@@ -997,7 +1063,7 @@
                 <w:sz w:val="16"/>
                 <w:szCs w:val="16"/>
               </w:rPr>
-              <w:t>System request for identification data or provide an option to open an account</w:t>
+              <w:t>User may then sign in or register (if no account found) for an account to save his or her payment info and delivery address.</w:t>
             </w:r>
           </w:p>
         </w:tc>
@@ -1061,14 +1127,14 @@
                 <w:sz w:val="16"/>
                 <w:szCs w:val="16"/>
               </w:rPr>
-              <w:t>Persons</w:t>
-            </w:r>
-            <w:r>
-              <w:rPr>
-                <w:sz w:val="16"/>
-                <w:szCs w:val="16"/>
-              </w:rPr>
-              <w:t xml:space="preserve"> provide the identification or create a new account</w:t>
+              <w:t xml:space="preserve">The </w:t>
+            </w:r>
+            <w:r>
+              <w:rPr>
+                <w:sz w:val="16"/>
+                <w:szCs w:val="16"/>
+              </w:rPr>
+              <w:t>system provides a list of food and drinks, as well as the deals associated with the food, found at this restaurant</w:t>
             </w:r>
           </w:p>
         </w:tc>
@@ -1132,28 +1198,7 @@
                 <w:sz w:val="16"/>
                 <w:szCs w:val="16"/>
               </w:rPr>
-              <w:t>The s</w:t>
-            </w:r>
-            <w:r>
-              <w:rPr>
-                <w:sz w:val="16"/>
-                <w:szCs w:val="16"/>
-              </w:rPr>
-              <w:t xml:space="preserve">ystem </w:t>
-            </w:r>
-            <w:r>
-              <w:rPr>
-                <w:sz w:val="16"/>
-                <w:szCs w:val="16"/>
-              </w:rPr>
-              <w:t>provides</w:t>
-            </w:r>
-            <w:r>
-              <w:rPr>
-                <w:sz w:val="16"/>
-                <w:szCs w:val="16"/>
-              </w:rPr>
-              <w:t xml:space="preserve"> the option of food to order</w:t>
+              <w:t>User picks what he or she wants to order.</w:t>
             </w:r>
           </w:p>
         </w:tc>
@@ -1217,14 +1262,7 @@
                 <w:sz w:val="16"/>
                 <w:szCs w:val="16"/>
               </w:rPr>
-              <w:t>Persons</w:t>
-            </w:r>
-            <w:r>
-              <w:rPr>
-                <w:sz w:val="16"/>
-                <w:szCs w:val="16"/>
-              </w:rPr>
-              <w:t xml:space="preserve"> pick up the restaurant and food from the menu</w:t>
+              <w:t>The system displays the total price and delivery charge.</w:t>
             </w:r>
           </w:p>
         </w:tc>
@@ -1288,42 +1326,7 @@
                 <w:sz w:val="16"/>
                 <w:szCs w:val="16"/>
               </w:rPr>
-              <w:t>The s</w:t>
-            </w:r>
-            <w:r>
-              <w:rPr>
-                <w:sz w:val="16"/>
-                <w:szCs w:val="16"/>
-              </w:rPr>
-              <w:t xml:space="preserve">ystem </w:t>
-            </w:r>
-            <w:r>
-              <w:rPr>
-                <w:sz w:val="16"/>
-                <w:szCs w:val="16"/>
-              </w:rPr>
-              <w:t>displays</w:t>
-            </w:r>
-            <w:r>
-              <w:rPr>
-                <w:sz w:val="16"/>
-                <w:szCs w:val="16"/>
-              </w:rPr>
-              <w:t xml:space="preserve"> the payment information and collect</w:t>
-            </w:r>
-            <w:r>
-              <w:rPr>
-                <w:sz w:val="16"/>
-                <w:szCs w:val="16"/>
-              </w:rPr>
-              <w:t>s</w:t>
-            </w:r>
-            <w:r>
-              <w:rPr>
-                <w:sz w:val="16"/>
-                <w:szCs w:val="16"/>
-              </w:rPr>
-              <w:t xml:space="preserve"> the data</w:t>
+              <w:t>User provides payment information.</w:t>
             </w:r>
           </w:p>
         </w:tc>
@@ -1387,14 +1390,7 @@
                 <w:sz w:val="16"/>
                 <w:szCs w:val="16"/>
               </w:rPr>
-              <w:t>Persons</w:t>
-            </w:r>
-            <w:r>
-              <w:rPr>
-                <w:sz w:val="16"/>
-                <w:szCs w:val="16"/>
-              </w:rPr>
-              <w:t xml:space="preserve"> provide the payment detail and place the order</w:t>
+              <w:t>System confirms food, delivery times, and payment information</w:t>
             </w:r>
           </w:p>
         </w:tc>
@@ -1458,28 +1454,7 @@
                 <w:sz w:val="16"/>
                 <w:szCs w:val="16"/>
               </w:rPr>
-              <w:t>The s</w:t>
-            </w:r>
-            <w:r>
-              <w:rPr>
-                <w:sz w:val="16"/>
-                <w:szCs w:val="16"/>
-              </w:rPr>
-              <w:t xml:space="preserve">ystem </w:t>
-            </w:r>
-            <w:r>
-              <w:rPr>
-                <w:sz w:val="16"/>
-                <w:szCs w:val="16"/>
-              </w:rPr>
-              <w:t>confirms</w:t>
-            </w:r>
-            <w:r>
-              <w:rPr>
-                <w:sz w:val="16"/>
-                <w:szCs w:val="16"/>
-              </w:rPr>
-              <w:t xml:space="preserve"> to the user</w:t>
+              <w:t>The system sends the information to the restaurant and the drivers who are nearby.</w:t>
             </w:r>
           </w:p>
         </w:tc>
@@ -1543,14 +1518,7 @@
                 <w:sz w:val="16"/>
                 <w:szCs w:val="16"/>
               </w:rPr>
-              <w:t>The s</w:t>
-            </w:r>
-            <w:r>
-              <w:rPr>
-                <w:sz w:val="16"/>
-                <w:szCs w:val="16"/>
-              </w:rPr>
-              <w:t>ystem sent the information to the restaurants and all the registered driver</w:t>
+              <w:t>A driver picks up the order.</w:t>
             </w:r>
           </w:p>
         </w:tc>
@@ -1614,35 +1582,7 @@
                 <w:sz w:val="16"/>
                 <w:szCs w:val="16"/>
               </w:rPr>
-              <w:t>R</w:t>
-            </w:r>
-            <w:r>
-              <w:rPr>
-                <w:sz w:val="16"/>
-                <w:szCs w:val="16"/>
-              </w:rPr>
-              <w:t>estaurants</w:t>
-            </w:r>
-            <w:r>
-              <w:rPr>
-                <w:sz w:val="16"/>
-                <w:szCs w:val="16"/>
-              </w:rPr>
-              <w:t xml:space="preserve"> validate the order and prepare the food. Once </w:t>
-            </w:r>
-            <w:r>
-              <w:rPr>
-                <w:sz w:val="16"/>
-                <w:szCs w:val="16"/>
-              </w:rPr>
-              <w:t xml:space="preserve">the </w:t>
-            </w:r>
-            <w:r>
-              <w:rPr>
-                <w:sz w:val="16"/>
-                <w:szCs w:val="16"/>
-              </w:rPr>
-              <w:t>food is ready it will update to the system</w:t>
+              <w:t>User views driver’s average ratings and decides whether to switch order/delivery driver.</w:t>
             </w:r>
           </w:p>
         </w:tc>
@@ -1706,28 +1646,63 @@
                 <w:sz w:val="16"/>
                 <w:szCs w:val="16"/>
               </w:rPr>
-              <w:t>The s</w:t>
-            </w:r>
-            <w:r>
-              <w:rPr>
-                <w:sz w:val="16"/>
-                <w:szCs w:val="16"/>
-              </w:rPr>
-              <w:t xml:space="preserve">ystem then </w:t>
-            </w:r>
-            <w:r>
-              <w:rPr>
-                <w:sz w:val="16"/>
-                <w:szCs w:val="16"/>
-              </w:rPr>
-              <w:t>notifies</w:t>
-            </w:r>
-            <w:r>
-              <w:rPr>
-                <w:sz w:val="16"/>
-                <w:szCs w:val="16"/>
-              </w:rPr>
-              <w:t xml:space="preserve"> the driver to pick up the food and delivery location</w:t>
+              <w:t>The r</w:t>
+            </w:r>
+            <w:r>
+              <w:rPr>
+                <w:sz w:val="16"/>
+                <w:szCs w:val="16"/>
+              </w:rPr>
+              <w:t>estaurant validate</w:t>
+            </w:r>
+            <w:r>
+              <w:rPr>
+                <w:sz w:val="16"/>
+                <w:szCs w:val="16"/>
+              </w:rPr>
+              <w:t>s</w:t>
+            </w:r>
+            <w:r>
+              <w:rPr>
+                <w:sz w:val="16"/>
+                <w:szCs w:val="16"/>
+              </w:rPr>
+              <w:t xml:space="preserve"> the order and prepare</w:t>
+            </w:r>
+            <w:r>
+              <w:rPr>
+                <w:sz w:val="16"/>
+                <w:szCs w:val="16"/>
+              </w:rPr>
+              <w:t>s</w:t>
+            </w:r>
+            <w:r>
+              <w:rPr>
+                <w:sz w:val="16"/>
+                <w:szCs w:val="16"/>
+              </w:rPr>
+              <w:t xml:space="preserve"> the food. Once </w:t>
+            </w:r>
+            <w:r>
+              <w:rPr>
+                <w:sz w:val="16"/>
+                <w:szCs w:val="16"/>
+              </w:rPr>
+              <w:t xml:space="preserve">the </w:t>
+            </w:r>
+            <w:r>
+              <w:rPr>
+                <w:sz w:val="16"/>
+                <w:szCs w:val="16"/>
+              </w:rPr>
+              <w:t>food is ready</w:t>
+            </w:r>
+            <w:r>
+              <w:rPr>
+                <w:sz w:val="16"/>
+                <w:szCs w:val="16"/>
+              </w:rPr>
+              <w:t>, the system will send the completion confirmation to the driver and the user.</w:t>
             </w:r>
           </w:p>
         </w:tc>
@@ -1798,7 +1773,56 @@
                 <w:sz w:val="16"/>
                 <w:szCs w:val="16"/>
               </w:rPr>
-              <w:t>river will pick up and then deliver to the given address and update it in the system</w:t>
+              <w:t xml:space="preserve">river will </w:t>
+            </w:r>
+            <w:r>
+              <w:rPr>
+                <w:sz w:val="16"/>
+                <w:szCs w:val="16"/>
+              </w:rPr>
+              <w:t xml:space="preserve">then </w:t>
+            </w:r>
+            <w:r>
+              <w:rPr>
+                <w:sz w:val="16"/>
+                <w:szCs w:val="16"/>
+              </w:rPr>
+              <w:t xml:space="preserve">pick up </w:t>
+            </w:r>
+            <w:r>
+              <w:rPr>
+                <w:sz w:val="16"/>
+                <w:szCs w:val="16"/>
+              </w:rPr>
+              <w:t xml:space="preserve">the food </w:t>
+            </w:r>
+            <w:r>
+              <w:rPr>
+                <w:sz w:val="16"/>
+                <w:szCs w:val="16"/>
+              </w:rPr>
+              <w:t xml:space="preserve">and deliver to the given address and update </w:t>
+            </w:r>
+            <w:r>
+              <w:rPr>
+                <w:sz w:val="16"/>
+                <w:szCs w:val="16"/>
+              </w:rPr>
+              <w:t>the order</w:t>
+            </w:r>
+            <w:r>
+              <w:rPr>
+                <w:sz w:val="16"/>
+                <w:szCs w:val="16"/>
+              </w:rPr>
+              <w:t xml:space="preserve"> in the system</w:t>
+            </w:r>
+            <w:r>
+              <w:rPr>
+                <w:sz w:val="16"/>
+                <w:szCs w:val="16"/>
+              </w:rPr>
+              <w:t>.</w:t>
             </w:r>
           </w:p>
         </w:tc>
@@ -1876,14 +1900,35 @@
                 <w:sz w:val="16"/>
                 <w:szCs w:val="16"/>
               </w:rPr>
-              <w:t>makes</w:t>
-            </w:r>
-            <w:r>
-              <w:rPr>
-                <w:sz w:val="16"/>
-                <w:szCs w:val="16"/>
-              </w:rPr>
-              <w:t xml:space="preserve"> the transaction as complete</w:t>
+              <w:t>sets</w:t>
+            </w:r>
+            <w:r>
+              <w:rPr>
+                <w:sz w:val="16"/>
+                <w:szCs w:val="16"/>
+              </w:rPr>
+              <w:t xml:space="preserve"> the </w:t>
+            </w:r>
+            <w:r>
+              <w:rPr>
+                <w:sz w:val="16"/>
+                <w:szCs w:val="16"/>
+              </w:rPr>
+              <w:t>order</w:t>
+            </w:r>
+            <w:r>
+              <w:rPr>
+                <w:sz w:val="16"/>
+                <w:szCs w:val="16"/>
+              </w:rPr>
+              <w:t xml:space="preserve"> as complete</w:t>
+            </w:r>
+            <w:r>
+              <w:rPr>
+                <w:sz w:val="16"/>
+                <w:szCs w:val="16"/>
+              </w:rPr>
+              <w:t>.</w:t>
             </w:r>
           </w:p>
         </w:tc>
@@ -1895,6 +1940,66 @@
         <w:tc>
           <w:tcPr>
             <w:tcW w:w="1407" w:type="dxa"/>
+          </w:tcPr>
+          <w:p>
+            <w:pPr>
+              <w:rPr>
+                <w:sz w:val="16"/>
+                <w:szCs w:val="16"/>
+              </w:rPr>
+            </w:pPr>
+          </w:p>
+        </w:tc>
+        <w:tc>
+          <w:tcPr>
+            <w:tcW w:w="729" w:type="dxa"/>
+            <w:noWrap/>
+          </w:tcPr>
+          <w:p>
+            <w:pPr>
+              <w:rPr>
+                <w:sz w:val="16"/>
+                <w:szCs w:val="16"/>
+              </w:rPr>
+            </w:pPr>
+            <w:r>
+              <w:rPr>
+                <w:sz w:val="16"/>
+                <w:szCs w:val="16"/>
+              </w:rPr>
+              <w:t>14</w:t>
+            </w:r>
+          </w:p>
+        </w:tc>
+        <w:tc>
+          <w:tcPr>
+            <w:tcW w:w="6921" w:type="dxa"/>
+            <w:noWrap/>
+          </w:tcPr>
+          <w:p>
+            <w:pPr>
+              <w:rPr>
+                <w:sz w:val="16"/>
+                <w:szCs w:val="16"/>
+              </w:rPr>
+            </w:pPr>
+            <w:r>
+              <w:rPr>
+                <w:sz w:val="16"/>
+                <w:szCs w:val="16"/>
+              </w:rPr>
+              <w:t>The user is then prompted to leave a rating for the driver and the restaurant.</w:t>
+            </w:r>
+          </w:p>
+        </w:tc>
+      </w:tr>
+      <w:tr>
+        <w:trPr>
+          <w:trHeight w:val="288"/>
+        </w:trPr>
+        <w:tc>
+          <w:tcPr>
+            <w:tcW w:w="1407" w:type="dxa"/>
             <w:noWrap/>
             <w:hideMark/>
           </w:tcPr>
@@ -1940,7 +2045,14 @@
                 <w:sz w:val="16"/>
                 <w:szCs w:val="16"/>
               </w:rPr>
-              <w:t>ystem can handle any delivery issue by customer support</w:t>
+              <w:t xml:space="preserve">ystem can </w:t>
+            </w:r>
+            <w:r>
+              <w:rPr>
+                <w:sz w:val="16"/>
+                <w:szCs w:val="16"/>
+              </w:rPr>
+              <w:t>insert ratings for that specific driver and restaurant into the system for future users to access.</w:t>
             </w:r>
           </w:p>
         </w:tc>
@@ -1989,35 +2101,7 @@
                 <w:sz w:val="16"/>
                 <w:szCs w:val="16"/>
               </w:rPr>
-              <w:t xml:space="preserve">If the payment will not go through or restaurant is closed or restaurant information is not correct, if the drivers are not available to deliver then </w:t>
-            </w:r>
-            <w:r>
-              <w:rPr>
-                <w:sz w:val="16"/>
-                <w:szCs w:val="16"/>
-              </w:rPr>
-              <w:t xml:space="preserve">the </w:t>
-            </w:r>
-            <w:r>
-              <w:rPr>
-                <w:sz w:val="16"/>
-                <w:szCs w:val="16"/>
-              </w:rPr>
-              <w:t xml:space="preserve">transition will not go </w:t>
-            </w:r>
-            <w:r>
-              <w:rPr>
-                <w:sz w:val="16"/>
-                <w:szCs w:val="16"/>
-              </w:rPr>
-              <w:t>through,</w:t>
-            </w:r>
-            <w:r>
-              <w:rPr>
-                <w:sz w:val="16"/>
-                <w:szCs w:val="16"/>
-              </w:rPr>
-              <w:t xml:space="preserve"> and the use case is canceled</w:t>
+              <w:t>If the restaurant is closed, or not accepting deliveries, the user will be refunded, and the driver will get a cancellation notification.</w:t>
             </w:r>
           </w:p>
         </w:tc>
@@ -2067,7 +2151,14 @@
                 <w:sz w:val="16"/>
                 <w:szCs w:val="16"/>
               </w:rPr>
-              <w:t>Every transaction should meet the corporate policy</w:t>
+              <w:t xml:space="preserve">Every transaction should </w:t>
+            </w:r>
+            <w:r>
+              <w:rPr>
+                <w:sz w:val="16"/>
+                <w:szCs w:val="16"/>
+              </w:rPr>
+              <w:t>be handled in a timely manner, as to avoid time wasted for the driver and user.</w:t>
             </w:r>
           </w:p>
         </w:tc>
@@ -2079,7 +2170,6 @@
         <w:pStyle w:val="Heading2"/>
       </w:pPr>
       <w:r>
-        <w:lastRenderedPageBreak/>
         <w:t>Business Rules</w:t>
       </w:r>
     </w:p>
@@ -2167,7 +2257,27 @@
         <w:t xml:space="preserve"> analysis on ratings, such as average, min, </w:t>
       </w:r>
       <w:r>
-        <w:t>and max.</w:t>
+        <w:t>max</w:t>
+      </w:r>
+      <w:r>
+        <w:t>, count, and sum</w:t>
+      </w:r>
+      <w:r>
+        <w:t>.</w:t>
+      </w:r>
+    </w:p>
+    <w:p>
+      <w:pPr>
+        <w:pStyle w:val="ListBullet"/>
+      </w:pPr>
+      <w:r>
+        <w:t>Ability to see aggregated/grouped reports on restaurants and drivers, so that the viewer can easily see the</w:t>
+      </w:r>
+      <w:r>
+        <w:t xml:space="preserve"> </w:t>
+      </w:r>
+      <w:r>
+        <w:t>best restaurants, most expensive restaurants, and metrics on ratings for both restaurants and drivers.</w:t>
       </w:r>
     </w:p>
     <w:p>
@@ -2303,10 +2413,7 @@
         </w:numPr>
       </w:pPr>
       <w:r>
-        <w:t xml:space="preserve">Import the current design </w:t>
-      </w:r>
-      <w:r>
-        <w:t>and data of the existing database schema.</w:t>
+        <w:t>Spin up a MySQL RDS instance on Amazon AWS.</w:t>
       </w:r>
     </w:p>
     <w:p>
@@ -2318,19 +2425,15 @@
         </w:numPr>
       </w:pPr>
       <w:r>
-        <w:t>Normalize any tables, if necessary.</w:t>
-      </w:r>
-      <w:r>
-        <w:t xml:space="preserve"> All tables should be in 3</w:t>
-      </w:r>
-      <w:r>
-        <w:rPr>
-          <w:vertAlign w:val="superscript"/>
-        </w:rPr>
-        <w:t>rd</w:t>
-      </w:r>
-      <w:r>
-        <w:t xml:space="preserve"> normal form.</w:t>
+        <w:t xml:space="preserve">Initialize private </w:t>
+      </w:r>
+      <w:proofErr w:type="spellStart"/>
+      <w:r>
+        <w:t>Git</w:t>
+      </w:r>
+      <w:proofErr w:type="spellEnd"/>
+      <w:r>
+        <w:t xml:space="preserve"> repo on GitHub for version control and collaboration.</w:t>
       </w:r>
     </w:p>
     <w:p>
@@ -2342,7 +2445,7 @@
         </w:numPr>
       </w:pPr>
       <w:r>
-        <w:t>Break apart any many-to-many relationships that may exist.</w:t>
+        <w:t>Import the current design, data, and database design of the existing database schema.</w:t>
       </w:r>
     </w:p>
     <w:p>
@@ -2354,16 +2457,7 @@
         </w:numPr>
       </w:pPr>
       <w:r>
-        <w:t>Generate a</w:t>
-      </w:r>
-      <w:r>
-        <w:t>n ERD diagram of the current</w:t>
-      </w:r>
-      <w:r>
-        <w:t>, or normalized,</w:t>
-      </w:r>
-      <w:r>
-        <w:t xml:space="preserve"> implementation.</w:t>
+        <w:t>Adjust the setup to work with Amazon AWS instance.</w:t>
       </w:r>
     </w:p>
     <w:p>
@@ -2375,10 +2469,44 @@
         </w:numPr>
       </w:pPr>
       <w:r>
-        <w:t xml:space="preserve">Add </w:t>
-      </w:r>
-      <w:r>
-        <w:t>in rating tables for both drivers and restaurants.</w:t>
+        <w:lastRenderedPageBreak/>
+        <w:t>Normalize any tables, if necessary. All tables should be in 3rd normal form.</w:t>
+      </w:r>
+    </w:p>
+    <w:p>
+      <w:pPr>
+        <w:pStyle w:val="ListBullet"/>
+        <w:numPr>
+          <w:ilvl w:val="0"/>
+          <w:numId w:val="18"/>
+        </w:numPr>
+      </w:pPr>
+      <w:r>
+        <w:t>Break apart any many-to-many relationships that may exist.</w:t>
+      </w:r>
+    </w:p>
+    <w:p>
+      <w:pPr>
+        <w:pStyle w:val="ListBullet"/>
+        <w:numPr>
+          <w:ilvl w:val="0"/>
+          <w:numId w:val="18"/>
+        </w:numPr>
+      </w:pPr>
+      <w:r>
+        <w:t>Generate an ERD diagram of the current, or normalized, implementation.</w:t>
+      </w:r>
+    </w:p>
+    <w:p>
+      <w:pPr>
+        <w:pStyle w:val="ListBullet"/>
+        <w:numPr>
+          <w:ilvl w:val="0"/>
+          <w:numId w:val="18"/>
+        </w:numPr>
+      </w:pPr>
+      <w:r>
+        <w:t>Add in rating tables for both drivers and restaurants.</w:t>
       </w:r>
     </w:p>
     <w:p>
@@ -2390,16 +2518,7 @@
         </w:numPr>
       </w:pPr>
       <w:r>
-        <w:t>Should be in 3</w:t>
-      </w:r>
-      <w:r>
-        <w:rPr>
-          <w:vertAlign w:val="superscript"/>
-        </w:rPr>
-        <w:t>rd</w:t>
-      </w:r>
-      <w:r>
-        <w:t xml:space="preserve"> normal form with the proper foreign key constraints.</w:t>
+        <w:t>Should be in 3rd normal form with the proper foreign key constraints.</w:t>
       </w:r>
     </w:p>
     <w:p>
@@ -2411,10 +2530,7 @@
         </w:numPr>
       </w:pPr>
       <w:r>
-        <w:t xml:space="preserve">Should </w:t>
-      </w:r>
-      <w:r>
-        <w:t>not have any many-to-many relationships.</w:t>
+        <w:t>Should not have any many-to-many relationships.</w:t>
       </w:r>
     </w:p>
     <w:p>
@@ -2426,37 +2542,7 @@
         </w:numPr>
       </w:pPr>
       <w:r>
-        <w:t>Should contain</w:t>
-      </w:r>
-      <w:r>
-        <w:t xml:space="preserve"> </w:t>
-      </w:r>
-      <w:r>
-        <w:t>auto-incrementing</w:t>
-      </w:r>
-      <w:r>
-        <w:t xml:space="preserve"> surrogate key</w:t>
-      </w:r>
-      <w:r>
-        <w:t>s</w:t>
-      </w:r>
-      <w:r>
-        <w:t xml:space="preserve"> for </w:t>
-      </w:r>
-      <w:r>
-        <w:t>the tables’</w:t>
-      </w:r>
-      <w:r>
-        <w:t xml:space="preserve"> primary key</w:t>
-      </w:r>
-      <w:r>
-        <w:t>s</w:t>
-      </w:r>
-      <w:r>
-        <w:t>. No composite keys</w:t>
-      </w:r>
-      <w:r>
-        <w:t xml:space="preserve"> should be used.</w:t>
+        <w:t>Should contain auto-incrementing surrogate keys for the tables’ primary keys. No composite keys should be used.</w:t>
       </w:r>
     </w:p>
     <w:p>
@@ -2480,10 +2566,7 @@
         </w:numPr>
       </w:pPr>
       <w:r>
-        <w:t xml:space="preserve">Generate an ERD diagram of the </w:t>
-      </w:r>
-      <w:r>
-        <w:t>expanded design.</w:t>
+        <w:t>Generate an ERD diagram of the expanded design.</w:t>
       </w:r>
     </w:p>
     <w:p>
@@ -2495,13 +2578,7 @@
         </w:numPr>
       </w:pPr>
       <w:r>
-        <w:t xml:space="preserve">Insert </w:t>
-      </w:r>
-      <w:r>
-        <w:t>fake, but reasonable, data into the new rating tables</w:t>
-      </w:r>
-      <w:r>
-        <w:t>.</w:t>
+        <w:t>Insert in fake, but reasonable, data into the new rating tables.</w:t>
       </w:r>
     </w:p>
     <w:p>
@@ -2513,17 +2590,8 @@
         </w:numPr>
       </w:pPr>
       <w:r>
-        <w:t xml:space="preserve">Can be done manually by generating and importing data from </w:t>
-      </w:r>
-      <w:hyperlink r:id="rId10" w:history="1">
-        <w:r>
-          <w:rPr>
-            <w:color w:val="0000FF"/>
-            <w:u w:val="single"/>
-          </w:rPr>
-          <w:t>generatedata.com</w:t>
-        </w:r>
-      </w:hyperlink>
+        <w:t>Can be done manually by generating and importing data from generatedata.com</w:t>
+      </w:r>
     </w:p>
     <w:p>
       <w:pPr>
@@ -2534,13 +2602,7 @@
         </w:numPr>
       </w:pPr>
       <w:r>
-        <w:t>Can be done in Python to automatically generate</w:t>
-      </w:r>
-      <w:r>
-        <w:t xml:space="preserve"> and run</w:t>
-      </w:r>
-      <w:r>
-        <w:t xml:space="preserve"> the proper INSERT statements.</w:t>
+        <w:t>Can be done in Python to automatically generate and run the proper INSERT statements.</w:t>
       </w:r>
     </w:p>
     <w:p>
@@ -2552,10 +2614,7 @@
         </w:numPr>
       </w:pPr>
       <w:r>
-        <w:t>Create</w:t>
-      </w:r>
-      <w:r>
-        <w:t xml:space="preserve"> functions to the schema to allow quick access to the data.</w:t>
+        <w:t>Create functions to the schema to allow quick access to the data.</w:t>
       </w:r>
     </w:p>
     <w:p>
@@ -2567,13 +2626,7 @@
         </w:numPr>
       </w:pPr>
       <w:r>
-        <w:t>Create</w:t>
-      </w:r>
-      <w:r>
-        <w:t xml:space="preserve"> stored </w:t>
-      </w:r>
-      <w:r>
-        <w:t>procedures to the schema to allow quick access to the retrieval and insertion of data.</w:t>
+        <w:t>Create stored procedures to the schema to allow quick access to the retrieval and insertion of common and statistical data.</w:t>
       </w:r>
     </w:p>
     <w:p>
@@ -2585,10 +2638,7 @@
         </w:numPr>
       </w:pPr>
       <w:r>
-        <w:t xml:space="preserve">Create </w:t>
-      </w:r>
-      <w:r>
-        <w:t>views that will be used for reporting.</w:t>
+        <w:t>Create views that will be used for reporting on various metrics such as quality, costs, and average ratings.</w:t>
       </w:r>
     </w:p>
     <w:p>
@@ -2612,8 +2662,30 @@
         </w:numPr>
       </w:pPr>
       <w:r>
+        <w:t>Update the setup script with all the new creations to allow destroying and recreating the database schema whenever needed.</w:t>
+      </w:r>
+    </w:p>
+    <w:p>
+      <w:pPr>
+        <w:pStyle w:val="ListBullet"/>
+        <w:numPr>
+          <w:ilvl w:val="0"/>
+          <w:numId w:val="18"/>
+        </w:numPr>
+      </w:pPr>
+      <w:r>
         <w:t>Record a video demo of the system and the data associated with it.</w:t>
       </w:r>
+    </w:p>
+    <w:p>
+      <w:pPr>
+        <w:pStyle w:val="ListBullet"/>
+        <w:numPr>
+          <w:ilvl w:val="0"/>
+          <w:numId w:val="0"/>
+        </w:numPr>
+        <w:ind w:left="648"/>
+      </w:pPr>
     </w:p>
     <w:sectPr>
       <w:pgSz w:w="12240" w:h="15840" w:code="1"/>
@@ -5092,6 +5164,7 @@
     <w:rsid w:val="004E54AB"/>
     <w:rsid w:val="0083617F"/>
     <w:rsid w:val="008A444D"/>
+    <w:rsid w:val="008B6DC7"/>
   </w:rsids>
   <m:mathPr>
     <m:mathFont m:val="Cambria Math"/>
@@ -5839,6 +5912,12 @@
 </file>
 
 <file path=customXml/item2.xml><?xml version="1.0" encoding="utf-8"?>
+<p:properties xmlns:p="http://schemas.microsoft.com/office/2006/metadata/properties" xmlns:xsi="http://www.w3.org/2001/XMLSchema-instance" xmlns:pc="http://schemas.microsoft.com/office/infopath/2007/PartnerControls">
+  <documentManagement/>
+</p:properties>
+</file>
+
+<file path=customXml/item3.xml><?xml version="1.0" encoding="utf-8"?>
 <ct:contentTypeSchema xmlns:ct="http://schemas.microsoft.com/office/2006/metadata/contentType" xmlns:ma="http://schemas.microsoft.com/office/2006/metadata/properties/metaAttributes" ct:_="" ma:_="" ma:contentTypeName="Document" ma:contentTypeID="0x010100193E3E5D75A0A6409739140106A00F3C" ma:contentTypeVersion="4" ma:contentTypeDescription="Create a new document." ma:contentTypeScope="" ma:versionID="aa6182df14042f62f259b437e04d7633">
   <xsd:schema xmlns:xsd="http://www.w3.org/2001/XMLSchema" xmlns:xs="http://www.w3.org/2001/XMLSchema" xmlns:p="http://schemas.microsoft.com/office/2006/metadata/properties" xmlns:ns3="96012590-8a12-41df-b877-da4a408a90c2" targetNamespace="http://schemas.microsoft.com/office/2006/metadata/properties" ma:root="true" ma:fieldsID="ffde6ca627fe50c471559c009214889e" ns3:_="">
     <xsd:import namespace="96012590-8a12-41df-b877-da4a408a90c2"/>
@@ -5984,12 +6063,6 @@
 </ct:contentTypeSchema>
 </file>
 
-<file path=customXml/item3.xml><?xml version="1.0" encoding="utf-8"?>
-<p:properties xmlns:p="http://schemas.microsoft.com/office/2006/metadata/properties" xmlns:xsi="http://www.w3.org/2001/XMLSchema-instance" xmlns:pc="http://schemas.microsoft.com/office/infopath/2007/PartnerControls">
-  <documentManagement/>
-</p:properties>
-</file>
-
 <file path=customXml/itemProps1.xml><?xml version="1.0" encoding="utf-8"?>
 <ds:datastoreItem xmlns:ds="http://schemas.openxmlformats.org/officeDocument/2006/customXml" ds:itemID="{135063FF-61BD-400F-A80E-D6FCFC08D0FA}">
   <ds:schemaRefs>
@@ -5999,6 +6072,15 @@
 </file>
 
 <file path=customXml/itemProps2.xml><?xml version="1.0" encoding="utf-8"?>
+<ds:datastoreItem xmlns:ds="http://schemas.openxmlformats.org/officeDocument/2006/customXml" ds:itemID="{FE8F86C7-83C8-4312-A080-14D7C45C19D3}">
+  <ds:schemaRefs>
+    <ds:schemaRef ds:uri="http://schemas.microsoft.com/office/2006/metadata/properties"/>
+    <ds:schemaRef ds:uri="http://schemas.microsoft.com/office/infopath/2007/PartnerControls"/>
+  </ds:schemaRefs>
+</ds:datastoreItem>
+</file>
+
+<file path=customXml/itemProps3.xml><?xml version="1.0" encoding="utf-8"?>
 <ds:datastoreItem xmlns:ds="http://schemas.openxmlformats.org/officeDocument/2006/customXml" ds:itemID="{4B466287-8D6B-4C1B-8142-CA1BDA10AC44}">
   <ds:schemaRefs>
     <ds:schemaRef ds:uri="http://schemas.microsoft.com/office/2006/metadata/contentType"/>
@@ -6014,13 +6096,4 @@
     <ds:schemaRef ds:uri="http://schemas.microsoft.com/internal/obd"/>
   </ds:schemaRefs>
 </ds:datastoreItem>
-</file>
-
-<file path=customXml/itemProps3.xml><?xml version="1.0" encoding="utf-8"?>
-<ds:datastoreItem xmlns:ds="http://schemas.openxmlformats.org/officeDocument/2006/customXml" ds:itemID="{FE8F86C7-83C8-4312-A080-14D7C45C19D3}">
-  <ds:schemaRefs>
-    <ds:schemaRef ds:uri="http://schemas.microsoft.com/office/2006/metadata/properties"/>
-    <ds:schemaRef ds:uri="http://schemas.microsoft.com/office/infopath/2007/PartnerControls"/>
-  </ds:schemaRefs>
-</ds:datastoreItem>
 </file>
</xml_diff>

<commit_message>
Updated document with links
</commit_message>
<xml_diff>
--- a/Crave on campus.docx
+++ b/Crave on campus.docx
@@ -73,6 +73,102 @@
     </w:p>
     <w:p>
       <w:pPr>
+        <w:rPr>
+          <w:b/>
+          <w:bCs/>
+        </w:rPr>
+      </w:pPr>
+      <w:r>
+        <w:rPr>
+          <w:b/>
+          <w:bCs/>
+        </w:rPr>
+        <w:t xml:space="preserve">GitHub: </w:t>
+      </w:r>
+      <w:hyperlink r:id="rId10" w:history="1">
+        <w:r>
+          <w:rPr>
+            <w:rStyle w:val="Hyperlink"/>
+            <w:b/>
+            <w:bCs/>
+          </w:rPr>
+          <w:t>https://github.com/acamlibe/Crave-on-Campus-Expanded</w:t>
+        </w:r>
+      </w:hyperlink>
+      <w:r>
+        <w:rPr>
+          <w:b/>
+          <w:bCs/>
+        </w:rPr>
+        <w:t xml:space="preserve"> </w:t>
+      </w:r>
+    </w:p>
+    <w:p>
+      <w:pPr>
+        <w:rPr>
+          <w:b/>
+          <w:bCs/>
+        </w:rPr>
+      </w:pPr>
+      <w:r>
+        <w:rPr>
+          <w:b/>
+          <w:bCs/>
+        </w:rPr>
+        <w:t xml:space="preserve">GitHub Pages: </w:t>
+      </w:r>
+      <w:hyperlink r:id="rId11" w:history="1">
+        <w:r>
+          <w:rPr>
+            <w:rStyle w:val="Hyperlink"/>
+            <w:b/>
+            <w:bCs/>
+          </w:rPr>
+          <w:t>https://acamlibe.github.io/Crave-on-Campus-Expanded/</w:t>
+        </w:r>
+      </w:hyperlink>
+      <w:r>
+        <w:rPr>
+          <w:b/>
+          <w:bCs/>
+        </w:rPr>
+        <w:t xml:space="preserve"> </w:t>
+      </w:r>
+    </w:p>
+    <w:p>
+      <w:pPr>
+        <w:rPr>
+          <w:b/>
+          <w:bCs/>
+        </w:rPr>
+      </w:pPr>
+      <w:r>
+        <w:rPr>
+          <w:b/>
+          <w:bCs/>
+        </w:rPr>
+        <w:t xml:space="preserve">Dictionary: </w:t>
+      </w:r>
+      <w:hyperlink r:id="rId12" w:history="1">
+        <w:r>
+          <w:rPr>
+            <w:rStyle w:val="Hyperlink"/>
+            <w:b/>
+            <w:bCs/>
+          </w:rPr>
+          <w:t>https://acamlibe.github.io/Crave-on-Campus-Expanded/Dictionary/#/</w:t>
+        </w:r>
+      </w:hyperlink>
+      <w:r>
+        <w:rPr>
+          <w:b/>
+          <w:bCs/>
+        </w:rPr>
+        <w:t xml:space="preserve"> </w:t>
+      </w:r>
+    </w:p>
+    <w:p>
+      <w:pPr>
         <w:pStyle w:val="Heading2"/>
       </w:pPr>
       <w:r>
@@ -165,13 +261,7 @@
         <w:ind w:left="360"/>
       </w:pPr>
       <w:r>
-        <w:t xml:space="preserve">This project was initially created by students in the past, studying at UNC Charlotte, to create a database system that was designed to handle deliveries on campus during the COVID-19 pandemic. Due to the increased risk of spreading the COVID-19 virus, the students at UNC Charlotte wanted deliveries to be handled by faculty staff and other students, which the university keeps a record of vaccinations and positive tests. This way, only staff and students who were known to NOT be COVID-19 positive would be the </w:t>
-      </w:r>
-      <w:r>
-        <w:t>ones</w:t>
-      </w:r>
-      <w:r>
-        <w:t xml:space="preserve"> to deliver, drastically lowering the risk of catching the virus.</w:t>
+        <w:t>This project was initially created by students in the past, studying at UNC Charlotte, to create a database system that was designed to handle deliveries on campus during the COVID-19 pandemic. Due to the increased risk of spreading the COVID-19 virus, the students at UNC Charlotte wanted deliveries to be handled by faculty staff and other students, which the university keeps a record of vaccinations and positive tests. This way, only staff and students who were known to NOT be COVID-19 positive would be the ones to deliver, drastically lowering the risk of catching the virus.</w:t>
       </w:r>
     </w:p>
     <w:p>
@@ -179,13 +269,7 @@
         <w:ind w:left="360"/>
       </w:pPr>
       <w:r>
-        <w:t xml:space="preserve">Now, currently in 2021, my team and I have continued this project to add additional functionality to the database for data access, data entry, and reporting on ratings (from 1 - 5) for the different drivers AND restaurants that students may order from. This way, students could be informed of the driver associated with their </w:t>
-      </w:r>
-      <w:r>
-        <w:t>order and</w:t>
-      </w:r>
-      <w:r>
-        <w:t xml:space="preserve"> may cancel their order if he or she has a low rating. Students may also view ratings for restaurants, so they may base their decision on ordering depending on the restaurants rating.</w:t>
+        <w:t>Now, currently in 2021, my team and I have continued this project to add additional functionality to the database for data access, data entry, and reporting on ratings (from 1 - 5) for the different drivers AND restaurants that students may order from. This way, students could be informed of the driver associated with their order and may cancel their order if he or she has a low rating. Students may also view ratings for restaurants, so they may base their decision on ordering depending on the restaurants rating.</w:t>
       </w:r>
     </w:p>
     <w:p>
@@ -228,19 +312,7 @@
         <w:t>T</w:t>
       </w:r>
       <w:r>
-        <w:t xml:space="preserve">he main purpose of this college/university restaurant management system is to show the production of reports, inventories, staff/student/driver/location/faculty/vehicle records/ratings, and a list of orders. This system is useful for users who enjoy ordering food through delivery in order to reduce the spread of COVID-19. The user then has information on other students' </w:t>
-      </w:r>
-      <w:r>
-        <w:t>interactions</w:t>
-      </w:r>
-      <w:r>
-        <w:t xml:space="preserve"> with the drivers and restaurants that are </w:t>
-      </w:r>
-      <w:r>
-        <w:t>a part</w:t>
-      </w:r>
-      <w:r>
-        <w:t xml:space="preserve"> of the system.</w:t>
+        <w:t>he main purpose of this college/university restaurant management system is to show the production of reports, inventories, staff/student/driver/location/faculty/vehicle records/ratings, and a list of orders. This system is useful for users who enjoy ordering food through delivery in order to reduce the spread of COVID-19. The user then has information on other students' interactions with the drivers and restaurants that are a part of the system.</w:t>
       </w:r>
     </w:p>
     <w:p>
@@ -253,7 +325,11 @@
         <w:ind w:left="360"/>
       </w:pPr>
       <w:r>
-        <w:t>The ERD system consists of the 1st Level Dataflow Diagram and Second Level Dataflow Diagram. The 1st Level Dataflow Diagram indicates that the system is divided into sub-systems such as vehicle details, drivers’ details, people involved-Student/Staff, Location-faculties for students and staff, orders, and restaurant details/Ratings. Each unit deals with one or more data flow. All of them combined to give the functionality of the college/university restaurant management system.</w:t>
+        <w:t xml:space="preserve">The ERD system consists of the 1st Level Dataflow Diagram and Second Level Dataflow Diagram. The 1st Level Dataflow Diagram indicates that the system is divided into sub-systems such as vehicle details, drivers’ details, people involved-Student/Staff, Location-faculties for students and staff, orders, and restaurant details/Ratings. </w:t>
+      </w:r>
+      <w:r>
+        <w:lastRenderedPageBreak/>
+        <w:t>Each unit deals with one or more data flow. All of them combined to give the functionality of the college/university restaurant management system.</w:t>
       </w:r>
     </w:p>
     <w:p>
@@ -266,7 +342,6 @@
         <w:ind w:left="360"/>
       </w:pPr>
       <w:r>
-        <w:lastRenderedPageBreak/>
         <w:t>In the 1st level Dataflow Diagram, the main entities and outputs include processing the user records and generating a report of user categories (Student, Staff, Drivers - ratings), processing all orders category records and producing a report of all orders, and processing locations of all orders made and reports of those locations (Different faculties). It also supports processing details of vehicles used in the delivery of orders in different locations (faculties), processing delivery details and generating a report on all deliveries made, processing orders made by the student and producing reports, and processing orders made by staff and producing reports.</w:t>
       </w:r>
     </w:p>
@@ -280,22 +355,7 @@
         <w:ind w:left="360"/>
       </w:pPr>
       <w:r>
-        <w:t xml:space="preserve">The 2nd level Data Flow Diagram gives deeper information of the college/university restaurant management system. It contains more details of the hotel staff, customers, means of payments, exact locations, order IDs, Driver IDs, </w:t>
-      </w:r>
-      <w:r>
-        <w:t>Driver’s</w:t>
-      </w:r>
-      <w:r>
-        <w:t xml:space="preserve"> employment details, Rating about the driver, restaurant and services and Details of student graduation year. The 2nd level Dataflow Diagram functionalities where admin can log in and manage all the functionalities of the system. It also </w:t>
-      </w:r>
-      <w:r>
-        <w:t>allows</w:t>
-      </w:r>
-      <w:r>
-        <w:t xml:space="preserve"> the admin to add, remove, and update student, staff, or driver details and provide the ratings to food delivery ratings. The other functionality is that it allows the admin to generate accurate reports of all restaurant sections-faculties, orders, staff, drivers, and location, delivery, or payment </w:t>
-      </w:r>
-      <w:r>
-        <w:t>details.</w:t>
+        <w:t>The 2nd level Data Flow Diagram gives deeper information of the college/university restaurant management system. It contains more details of the hotel staff, customers, means of payments, exact locations, order IDs, Driver IDs, Driver’s employment details, Rating about the driver, restaurant and services and Details of student graduation year. The 2nd level Dataflow Diagram functionalities where admin can log in and manage all the functionalities of the system. It also allows the admin to add, remove, and update student, staff, or driver details and provide the ratings to food delivery ratings. The other functionality is that it allows the admin to generate accurate reports of all restaurant sections-faculties, orders, staff, drivers, and location, delivery, or payment details.</w:t>
       </w:r>
     </w:p>
     <w:p>
@@ -1127,14 +1187,7 @@
                 <w:sz w:val="16"/>
                 <w:szCs w:val="16"/>
               </w:rPr>
-              <w:t xml:space="preserve">The </w:t>
-            </w:r>
-            <w:r>
-              <w:rPr>
-                <w:sz w:val="16"/>
-                <w:szCs w:val="16"/>
-              </w:rPr>
-              <w:t>system provides a list of food and drinks, as well as the deals associated with the food, found at this restaurant</w:t>
+              <w:t>The system provides a list of food and drinks, as well as the deals associated with the food, found at this restaurant</w:t>
             </w:r>
           </w:p>
         </w:tc>
@@ -2425,6 +2478,7 @@
         </w:numPr>
       </w:pPr>
       <w:r>
+        <w:lastRenderedPageBreak/>
         <w:t xml:space="preserve">Initialize private </w:t>
       </w:r>
       <w:proofErr w:type="spellStart"/>
@@ -2469,7 +2523,6 @@
         </w:numPr>
       </w:pPr>
       <w:r>
-        <w:lastRenderedPageBreak/>
         <w:t>Normalize any tables, if necessary. All tables should be in 3rd normal form.</w:t>
       </w:r>
     </w:p>
@@ -4818,7 +4871,6 @@
     <w:name w:val="Hyperlink"/>
     <w:basedOn w:val="DefaultParagraphFont"/>
     <w:uiPriority w:val="99"/>
-    <w:semiHidden/>
     <w:unhideWhenUsed/>
     <w:rsid w:val="008D5E06"/>
     <w:rPr>
@@ -4915,6 +4967,18 @@
       <w:ind w:left="720"/>
       <w:contextualSpacing/>
     </w:pPr>
+  </w:style>
+  <w:style w:type="character" w:styleId="UnresolvedMention">
+    <w:name w:val="Unresolved Mention"/>
+    <w:basedOn w:val="DefaultParagraphFont"/>
+    <w:uiPriority w:val="99"/>
+    <w:semiHidden/>
+    <w:unhideWhenUsed/>
+    <w:rsid w:val="00E0233D"/>
+    <w:rPr>
+      <w:color w:val="605E5C"/>
+      <w:shd w:val="clear" w:color="auto" w:fill="E1DFDD"/>
+    </w:rPr>
   </w:style>
 </w:styles>
 </file>
@@ -5165,6 +5229,7 @@
     <w:rsid w:val="0083617F"/>
     <w:rsid w:val="008A444D"/>
     <w:rsid w:val="008B6DC7"/>
+    <w:rsid w:val="008C524B"/>
   </w:rsids>
   <m:mathPr>
     <m:mathFont m:val="Cambria Math"/>
@@ -5903,21 +5968,6 @@
 </file>
 
 <file path=customXml/item1.xml><?xml version="1.0" encoding="utf-8"?>
-<?mso-contentType ?>
-<FormTemplates xmlns="http://schemas.microsoft.com/sharepoint/v3/contenttype/forms">
-  <Display>DocumentLibraryForm</Display>
-  <Edit>DocumentLibraryForm</Edit>
-  <New>DocumentLibraryForm</New>
-</FormTemplates>
-</file>
-
-<file path=customXml/item2.xml><?xml version="1.0" encoding="utf-8"?>
-<p:properties xmlns:p="http://schemas.microsoft.com/office/2006/metadata/properties" xmlns:xsi="http://www.w3.org/2001/XMLSchema-instance" xmlns:pc="http://schemas.microsoft.com/office/infopath/2007/PartnerControls">
-  <documentManagement/>
-</p:properties>
-</file>
-
-<file path=customXml/item3.xml><?xml version="1.0" encoding="utf-8"?>
 <ct:contentTypeSchema xmlns:ct="http://schemas.microsoft.com/office/2006/metadata/contentType" xmlns:ma="http://schemas.microsoft.com/office/2006/metadata/properties/metaAttributes" ct:_="" ma:_="" ma:contentTypeName="Document" ma:contentTypeID="0x010100193E3E5D75A0A6409739140106A00F3C" ma:contentTypeVersion="4" ma:contentTypeDescription="Create a new document." ma:contentTypeScope="" ma:versionID="aa6182df14042f62f259b437e04d7633">
   <xsd:schema xmlns:xsd="http://www.w3.org/2001/XMLSchema" xmlns:xs="http://www.w3.org/2001/XMLSchema" xmlns:p="http://schemas.microsoft.com/office/2006/metadata/properties" xmlns:ns3="96012590-8a12-41df-b877-da4a408a90c2" targetNamespace="http://schemas.microsoft.com/office/2006/metadata/properties" ma:root="true" ma:fieldsID="ffde6ca627fe50c471559c009214889e" ns3:_="">
     <xsd:import namespace="96012590-8a12-41df-b877-da4a408a90c2"/>
@@ -6063,24 +6113,22 @@
 </ct:contentTypeSchema>
 </file>
 
-<file path=customXml/itemProps1.xml><?xml version="1.0" encoding="utf-8"?>
-<ds:datastoreItem xmlns:ds="http://schemas.openxmlformats.org/officeDocument/2006/customXml" ds:itemID="{135063FF-61BD-400F-A80E-D6FCFC08D0FA}">
-  <ds:schemaRefs>
-    <ds:schemaRef ds:uri="http://schemas.microsoft.com/sharepoint/v3/contenttype/forms"/>
-  </ds:schemaRefs>
-</ds:datastoreItem>
+<file path=customXml/item2.xml><?xml version="1.0" encoding="utf-8"?>
+<p:properties xmlns:p="http://schemas.microsoft.com/office/2006/metadata/properties" xmlns:xsi="http://www.w3.org/2001/XMLSchema-instance" xmlns:pc="http://schemas.microsoft.com/office/infopath/2007/PartnerControls">
+  <documentManagement/>
+</p:properties>
 </file>
 
-<file path=customXml/itemProps2.xml><?xml version="1.0" encoding="utf-8"?>
-<ds:datastoreItem xmlns:ds="http://schemas.openxmlformats.org/officeDocument/2006/customXml" ds:itemID="{FE8F86C7-83C8-4312-A080-14D7C45C19D3}">
-  <ds:schemaRefs>
-    <ds:schemaRef ds:uri="http://schemas.microsoft.com/office/2006/metadata/properties"/>
-    <ds:schemaRef ds:uri="http://schemas.microsoft.com/office/infopath/2007/PartnerControls"/>
-  </ds:schemaRefs>
-</ds:datastoreItem>
+<file path=customXml/item3.xml><?xml version="1.0" encoding="utf-8"?>
+<?mso-contentType ?>
+<FormTemplates xmlns="http://schemas.microsoft.com/sharepoint/v3/contenttype/forms">
+  <Display>DocumentLibraryForm</Display>
+  <Edit>DocumentLibraryForm</Edit>
+  <New>DocumentLibraryForm</New>
+</FormTemplates>
 </file>
 
-<file path=customXml/itemProps3.xml><?xml version="1.0" encoding="utf-8"?>
+<file path=customXml/itemProps1.xml><?xml version="1.0" encoding="utf-8"?>
 <ds:datastoreItem xmlns:ds="http://schemas.openxmlformats.org/officeDocument/2006/customXml" ds:itemID="{4B466287-8D6B-4C1B-8142-CA1BDA10AC44}">
   <ds:schemaRefs>
     <ds:schemaRef ds:uri="http://schemas.microsoft.com/office/2006/metadata/contentType"/>
@@ -6096,4 +6144,21 @@
     <ds:schemaRef ds:uri="http://schemas.microsoft.com/internal/obd"/>
   </ds:schemaRefs>
 </ds:datastoreItem>
+</file>
+
+<file path=customXml/itemProps2.xml><?xml version="1.0" encoding="utf-8"?>
+<ds:datastoreItem xmlns:ds="http://schemas.openxmlformats.org/officeDocument/2006/customXml" ds:itemID="{FE8F86C7-83C8-4312-A080-14D7C45C19D3}">
+  <ds:schemaRefs>
+    <ds:schemaRef ds:uri="http://schemas.microsoft.com/office/2006/metadata/properties"/>
+    <ds:schemaRef ds:uri="http://schemas.microsoft.com/office/infopath/2007/PartnerControls"/>
+  </ds:schemaRefs>
+</ds:datastoreItem>
+</file>
+
+<file path=customXml/itemProps3.xml><?xml version="1.0" encoding="utf-8"?>
+<ds:datastoreItem xmlns:ds="http://schemas.openxmlformats.org/officeDocument/2006/customXml" ds:itemID="{135063FF-61BD-400F-A80E-D6FCFC08D0FA}">
+  <ds:schemaRefs>
+    <ds:schemaRef ds:uri="http://schemas.microsoft.com/sharepoint/v3/contenttype/forms"/>
+  </ds:schemaRefs>
+</ds:datastoreItem>
 </file>
</xml_diff>